<commit_message>
added camera to list
</commit_message>
<xml_diff>
--- a/Friday 2-18.docx
+++ b/Friday 2-18.docx
@@ -7,34 +7,29 @@
         <w:jc w:val="center"/>
         <w:rPr>
           <w:b/>
-          <w:sz w:val="24"/>
         </w:rPr>
       </w:pPr>
       <w:r>
         <w:rPr>
           <w:b/>
-          <w:sz w:val="24"/>
         </w:rPr>
         <w:t xml:space="preserve">Feb. </w:t>
       </w:r>
       <w:r>
         <w:rPr>
           <w:b/>
-          <w:sz w:val="24"/>
         </w:rPr>
         <w:t>18</w:t>
       </w:r>
       <w:r>
         <w:rPr>
           <w:b/>
-          <w:sz w:val="24"/>
         </w:rPr>
         <w:t>-21</w:t>
       </w:r>
       <w:r>
         <w:rPr>
           <w:b/>
-          <w:sz w:val="24"/>
         </w:rPr>
         <w:t xml:space="preserve"> To-dos</w:t>
       </w:r>
@@ -43,11 +38,13 @@
       <w:pPr>
         <w:jc w:val="center"/>
         <w:rPr>
+          <w:sz w:val="20"/>
           <w:u w:val="single"/>
         </w:rPr>
       </w:pPr>
       <w:r>
         <w:rPr>
+          <w:sz w:val="20"/>
           <w:u w:val="single"/>
         </w:rPr>
         <w:t>Pneumatics</w:t>
@@ -56,29 +53,48 @@
     <w:p>
       <w:pPr>
         <w:jc w:val="center"/>
-      </w:pPr>
-      <w:r>
+        <w:rPr>
+          <w:sz w:val="20"/>
+        </w:rPr>
+      </w:pPr>
+      <w:r>
+        <w:rPr>
+          <w:sz w:val="20"/>
+        </w:rPr>
         <w:t>-route tubing</w:t>
       </w:r>
     </w:p>
     <w:p>
       <w:pPr>
         <w:jc w:val="center"/>
-      </w:pPr>
-      <w:r>
+        <w:rPr>
+          <w:sz w:val="20"/>
+        </w:rPr>
+      </w:pPr>
+      <w:r>
+        <w:rPr>
+          <w:sz w:val="20"/>
+        </w:rPr>
         <w:t>-check leaks</w:t>
       </w:r>
     </w:p>
     <w:p>
       <w:pPr>
         <w:jc w:val="center"/>
-      </w:pPr>
-      <w:r>
+        <w:rPr>
+          <w:sz w:val="20"/>
+        </w:rPr>
+      </w:pPr>
+      <w:r>
+        <w:rPr>
+          <w:sz w:val="20"/>
+        </w:rPr>
         <w:t>-</w:t>
       </w:r>
       <w:r>
         <w:rPr>
           <w:i/>
+          <w:sz w:val="20"/>
         </w:rPr>
         <w:t xml:space="preserve">secondary </w:t>
       </w:r>
@@ -86,6 +102,7 @@
       <w:r>
         <w:rPr>
           <w:i/>
+          <w:sz w:val="20"/>
         </w:rPr>
         <w:t>regulator ??</w:t>
       </w:r>
@@ -94,9 +111,13 @@
     <w:p>
       <w:pPr>
         <w:jc w:val="center"/>
-      </w:pPr>
-      <w:r>
-        <w:rPr>
+        <w:rPr>
+          <w:sz w:val="20"/>
+        </w:rPr>
+      </w:pPr>
+      <w:r>
+        <w:rPr>
+          <w:sz w:val="20"/>
           <w:u w:val="single"/>
         </w:rPr>
         <w:t>Electronics</w:t>
@@ -105,60 +126,119 @@
     <w:p>
       <w:pPr>
         <w:jc w:val="center"/>
-      </w:pPr>
-      <w:r>
+        <w:rPr>
+          <w:sz w:val="20"/>
+        </w:rPr>
+      </w:pPr>
+      <w:r>
+        <w:rPr>
+          <w:sz w:val="20"/>
+        </w:rPr>
         <w:t>-Victors?</w:t>
       </w:r>
     </w:p>
     <w:p>
       <w:pPr>
         <w:jc w:val="center"/>
-      </w:pPr>
-      <w:r>
+        <w:rPr>
+          <w:sz w:val="20"/>
+        </w:rPr>
+      </w:pPr>
+      <w:r>
+        <w:rPr>
+          <w:sz w:val="20"/>
+        </w:rPr>
         <w:t>-wire solenoids</w:t>
       </w:r>
     </w:p>
     <w:p>
       <w:pPr>
         <w:jc w:val="center"/>
-      </w:pPr>
-      <w:r>
+        <w:rPr>
+          <w:sz w:val="20"/>
+        </w:rPr>
+      </w:pPr>
+      <w:r>
+        <w:rPr>
+          <w:sz w:val="20"/>
+        </w:rPr>
         <w:t>-secure remaining wires</w:t>
       </w:r>
     </w:p>
     <w:p>
       <w:pPr>
         <w:jc w:val="center"/>
-      </w:pPr>
-      <w:r>
+        <w:rPr>
+          <w:sz w:val="20"/>
+        </w:rPr>
+      </w:pPr>
+      <w:r>
+        <w:rPr>
+          <w:sz w:val="20"/>
+        </w:rPr>
         <w:t>-add protection</w:t>
       </w:r>
       <w:r>
+        <w:rPr>
+          <w:sz w:val="20"/>
+        </w:rPr>
         <w:t xml:space="preserve"> (</w:t>
       </w:r>
       <w:proofErr w:type="spellStart"/>
       <w:r>
+        <w:rPr>
+          <w:sz w:val="20"/>
+        </w:rPr>
         <w:t>plexi</w:t>
       </w:r>
       <w:proofErr w:type="spellEnd"/>
       <w:r>
+        <w:rPr>
+          <w:sz w:val="20"/>
+        </w:rPr>
         <w:t>)</w:t>
       </w:r>
     </w:p>
     <w:p>
       <w:pPr>
         <w:jc w:val="center"/>
-      </w:pPr>
-      <w:r>
+        <w:rPr>
+          <w:sz w:val="20"/>
+        </w:rPr>
+      </w:pPr>
+      <w:r>
+        <w:rPr>
+          <w:sz w:val="20"/>
+        </w:rPr>
         <w:t>-pot</w:t>
       </w:r>
     </w:p>
     <w:p>
       <w:pPr>
         <w:jc w:val="center"/>
-      </w:pPr>
-      <w:r>
-        <w:rPr>
+        <w:rPr>
+          <w:i/>
+          <w:sz w:val="20"/>
+        </w:rPr>
+      </w:pPr>
+      <w:r>
+        <w:rPr>
+          <w:i/>
+          <w:sz w:val="20"/>
+        </w:rPr>
+        <w:t>-camera mounting</w:t>
+      </w:r>
+    </w:p>
+    <w:p>
+      <w:pPr>
+        <w:jc w:val="center"/>
+        <w:rPr>
+          <w:sz w:val="20"/>
+        </w:rPr>
+      </w:pPr>
+      <w:r>
+        <w:rPr>
+          <w:sz w:val="20"/>
           <w:u w:val="single"/>
         </w:rPr>
         <w:t>Bumpers</w:t>
@@ -167,25 +247,41 @@
     <w:p>
       <w:pPr>
         <w:jc w:val="center"/>
-      </w:pPr>
-      <w:r>
+        <w:rPr>
+          <w:sz w:val="20"/>
+        </w:rPr>
+      </w:pPr>
+      <w:r>
+        <w:rPr>
+          <w:sz w:val="20"/>
+        </w:rPr>
         <w:t>-check overlap</w:t>
       </w:r>
     </w:p>
     <w:p>
       <w:pPr>
         <w:jc w:val="center"/>
-      </w:pPr>
-      <w:r>
+        <w:rPr>
+          <w:sz w:val="20"/>
+        </w:rPr>
+      </w:pPr>
+      <w:r>
+        <w:rPr>
+          <w:sz w:val="20"/>
+        </w:rPr>
         <w:t>-add fabric</w:t>
       </w:r>
     </w:p>
     <w:p>
       <w:pPr>
         <w:jc w:val="center"/>
-      </w:pPr>
-      <w:r>
-        <w:rPr>
+        <w:rPr>
+          <w:sz w:val="20"/>
+        </w:rPr>
+      </w:pPr>
+      <w:r>
+        <w:rPr>
+          <w:sz w:val="20"/>
           <w:u w:val="single"/>
         </w:rPr>
         <w:t>Programming</w:t>
@@ -194,8 +290,14 @@
     <w:p>
       <w:pPr>
         <w:jc w:val="center"/>
-      </w:pPr>
-      <w:r>
+        <w:rPr>
+          <w:sz w:val="20"/>
+        </w:rPr>
+      </w:pPr>
+      <w:r>
+        <w:rPr>
+          <w:sz w:val="20"/>
+        </w:rPr>
         <w:t>-Autonomous</w:t>
       </w:r>
     </w:p>
@@ -203,34 +305,72 @@
       <w:pPr>
         <w:ind w:left="720" w:firstLine="720"/>
         <w:jc w:val="center"/>
-      </w:pPr>
-      <w:r>
+        <w:rPr>
+          <w:sz w:val="20"/>
+        </w:rPr>
+      </w:pPr>
+      <w:r>
+        <w:rPr>
+          <w:sz w:val="20"/>
+        </w:rPr>
         <w:t>-Line sensor testing</w:t>
       </w:r>
     </w:p>
     <w:p>
       <w:pPr>
         <w:jc w:val="center"/>
-      </w:pPr>
-      <w:r>
+        <w:rPr>
+          <w:sz w:val="20"/>
+        </w:rPr>
+      </w:pPr>
+      <w:r>
+        <w:rPr>
+          <w:sz w:val="20"/>
+        </w:rPr>
         <w:t>-solenoids (two doubles on breakout, single on spike)</w:t>
       </w:r>
     </w:p>
     <w:p>
       <w:pPr>
         <w:jc w:val="center"/>
-      </w:pPr>
-      <w:r>
+        <w:rPr>
+          <w:sz w:val="20"/>
+        </w:rPr>
+      </w:pPr>
+      <w:r>
+        <w:rPr>
+          <w:sz w:val="20"/>
+        </w:rPr>
         <w:t>-make the elbow go</w:t>
       </w:r>
     </w:p>
     <w:p>
       <w:pPr>
         <w:jc w:val="center"/>
+        <w:rPr>
+          <w:i/>
+          <w:sz w:val="20"/>
+        </w:rPr>
+      </w:pPr>
+      <w:r>
+        <w:rPr>
+          <w:i/>
+          <w:sz w:val="20"/>
+        </w:rPr>
+        <w:t>-camera functionality</w:t>
+      </w:r>
+    </w:p>
+    <w:p>
+      <w:pPr>
+        <w:jc w:val="center"/>
+        <w:rPr>
+          <w:sz w:val="20"/>
+        </w:rPr>
       </w:pPr>
       <w:proofErr w:type="gramStart"/>
       <w:r>
         <w:rPr>
+          <w:sz w:val="20"/>
           <w:u w:val="single"/>
         </w:rPr>
         <w:t>Misc.</w:t>
@@ -242,14 +382,19 @@
         <w:jc w:val="center"/>
         <w:rPr>
           <w:i/>
-        </w:rPr>
-      </w:pPr>
-      <w:r>
+          <w:sz w:val="20"/>
+        </w:rPr>
+      </w:pPr>
+      <w:r>
+        <w:rPr>
+          <w:sz w:val="20"/>
+        </w:rPr>
         <w:t>-</w:t>
       </w:r>
       <w:r>
         <w:rPr>
           <w:i/>
+          <w:sz w:val="20"/>
         </w:rPr>
         <w:t>build shipping crate</w:t>
       </w:r>
@@ -259,11 +404,13 @@
         <w:jc w:val="center"/>
         <w:rPr>
           <w:i/>
-        </w:rPr>
-      </w:pPr>
-      <w:r>
-        <w:rPr>
-          <w:i/>
+          <w:sz w:val="20"/>
+        </w:rPr>
+      </w:pPr>
+      <w:r>
+        <w:rPr>
+          <w:i/>
+          <w:sz w:val="20"/>
         </w:rPr>
         <w:t>-arm height testing</w:t>
       </w:r>
@@ -271,8 +418,14 @@
     <w:p>
       <w:pPr>
         <w:jc w:val="center"/>
-      </w:pPr>
-      <w:r>
+        <w:rPr>
+          <w:sz w:val="20"/>
+        </w:rPr>
+      </w:pPr>
+      <w:r>
+        <w:rPr>
+          <w:sz w:val="20"/>
+        </w:rPr>
         <w:t>-BOM</w:t>
       </w:r>
     </w:p>
@@ -281,11 +434,13 @@
         <w:jc w:val="center"/>
         <w:rPr>
           <w:i/>
-        </w:rPr>
-      </w:pPr>
-      <w:r>
-        <w:rPr>
-          <w:i/>
+          <w:sz w:val="20"/>
+        </w:rPr>
+      </w:pPr>
+      <w:r>
+        <w:rPr>
+          <w:i/>
+          <w:sz w:val="20"/>
         </w:rPr>
         <w:t xml:space="preserve">-Take </w:t>
       </w:r>
@@ -293,6 +448,7 @@
       <w:r>
         <w:rPr>
           <w:i/>
+          <w:sz w:val="20"/>
         </w:rPr>
         <w:t>pics</w:t>
       </w:r>
@@ -300,6 +456,7 @@
       <w:r>
         <w:rPr>
           <w:i/>
+          <w:sz w:val="20"/>
         </w:rPr>
         <w:t xml:space="preserve"> &amp; measurements</w:t>
       </w:r>

</xml_diff>